<commit_message>
Revise Activity 3: Remove menu navigation instructions
- Removed non-existent "Workspace → Model → Simulation" menu navigation from PART 2
- Updated to reflect that simulation interface is already available on screen
- Maintained friendly narrative tone and educational content
- Aligned script with actual video reference content
- Removed menu path references from production notes
- Students focus directly on testing simulation with sliders, eye icons, and energy dependence

🎬 Aligns Activity 3 with actual video design without invented interface steps

🤖 Generated with Claude Code
Co-Authored-By: Claude <noreply@anthropic.com>
</commit_message>
<xml_diff>
--- a/Activity_3_Video_Script.docx
+++ b/Activity_3_Video_Script.docx
@@ -20,7 +20,7 @@
           <w:i/>
           <w:sz w:val="28"/>
         </w:rPr>
-        <w:t>Complete Video Script with Animations</w:t>
+        <w:t>Complete Video Script with Animations (Revised)</w:t>
       </w:r>
     </w:p>
     <w:p>
@@ -214,14 +214,6 @@
         <w:br/>
       </w:r>
       <w:r>
-        <w:rPr>
-          <w:i/>
-        </w:rPr>
-        <w:t>"To enter simulation mode, go to the menu at the top. Click: Workspace... then Model... then Simulation."</w:t>
-        <w:br/>
-        <w:br/>
-      </w:r>
-      <w:r>
         <w:t>[Pause]</w:t>
         <w:br/>
         <w:br/>
@@ -230,7 +222,7 @@
         <w:rPr>
           <w:i/>
         </w:rPr>
-        <w:t>"It sounds like a lot of steps, but it is not. It is just navigating the interface."</w:t>
+        <w:t>"And now... you get a whole new interface. This is where the magic happens."</w:t>
         <w:br/>
         <w:br/>
       </w:r>
@@ -238,7 +230,15 @@
         <w:rPr>
           <w:i/>
         </w:rPr>
-        <w:t>"And when you do that... you get a whole new interface. This is where the magic happens."</w:t>
+        <w:t>"This is where you can control variables... observe components... and run simulations."</w:t>
+        <w:br/>
+        <w:br/>
+      </w:r>
+      <w:r>
+        <w:rPr>
+          <w:i/>
+        </w:rPr>
+        <w:t>"Look at what is available to you right now."</w:t>
       </w:r>
     </w:p>
     <w:p>
@@ -367,6 +367,29 @@
           <w:i/>
         </w:rPr>
         <w:t>"See these eye icons next to the components?"</w:t>
+        <w:br/>
+        <w:br/>
+      </w:r>
+      <w:r>
+        <w:rPr>
+          <w:i/>
+        </w:rPr>
+        <w:t>"When you click the eye icon, it ACTIVATES that component for observation."</w:t>
+        <w:br/>
+        <w:br/>
+      </w:r>
+      <w:r>
+        <w:t>[Pause]</w:t>
+        <w:br/>
+        <w:br/>
+      </w:r>
+      <w:r>
+        <w:rPr>
+          <w:i/>
+        </w:rPr>
+        <w:t>"So let us say we want to watch what happens to the Heating Coil when energy changes. We click the eye icon next to Heating Coil..."</w:t>
+        <w:br/>
+        <w:br/>
       </w:r>
     </w:p>
     <w:p>
@@ -382,15 +405,7 @@
         <w:pStyle w:val="ListBullet"/>
       </w:pPr>
       <w:r>
-        <w:t>Cursor points to eye icon next to Heating Coil</w:t>
-        <w:br/>
-      </w:r>
-      <w:r>
         <w:t>CLICK on eye icon next to Heating Coil</w:t>
-        <w:br/>
-      </w:r>
-      <w:r>
-        <w:t>CLICK on eye icon next to Boiling Water</w:t>
         <w:br/>
       </w:r>
       <w:r>
@@ -410,7 +425,12 @@
         <w:rPr>
           <w:i/>
         </w:rPr>
-        <w:t>"When you click the eye icon, it ACTIVATES that component for observation."</w:t>
+        <w:t>"And now... Heating Coil is being watched."</w:t>
+        <w:br/>
+        <w:br/>
+      </w:r>
+      <w:r>
+        <w:t>[Pause]</w:t>
         <w:br/>
         <w:br/>
       </w:r>
@@ -418,7 +438,49 @@
         <w:rPr>
           <w:i/>
         </w:rPr>
+        <w:t>"Now let us also watch Boiling Water. Same thing. Click the eye icon..."</w:t>
+        <w:br/>
+        <w:br/>
+      </w:r>
+    </w:p>
+    <w:p>
+      <w:pPr>
+        <w:pStyle w:val="Heading3"/>
+      </w:pPr>
+      <w:r>
+        <w:t>Action:</w:t>
+      </w:r>
+    </w:p>
+    <w:p>
+      <w:pPr>
+        <w:pStyle w:val="ListBullet"/>
+      </w:pPr>
+      <w:r>
+        <w:t>CLICK on eye icon next to Boiling Water</w:t>
+      </w:r>
+    </w:p>
+    <w:p>
+      <w:pPr>
+        <w:pStyle w:val="Heading3"/>
+      </w:pPr>
+      <w:r>
+        <w:t>Voiceover continues:</w:t>
+      </w:r>
+    </w:p>
+    <w:p>
+      <w:r>
+        <w:rPr>
+          <w:i/>
+        </w:rPr>
         <w:t>"Perfect. Now we have two components we are gonna observe: Heating Coil and Boiling Water."</w:t>
+        <w:br/>
+        <w:br/>
+      </w:r>
+      <w:r>
+        <w:rPr>
+          <w:i/>
+        </w:rPr>
+        <w:t>"When we run the simulation, we will see what happens to BOTH of them."</w:t>
       </w:r>
     </w:p>
     <w:p>

</xml_diff>